<commit_message>
Added project title and group member names to paper
</commit_message>
<xml_diff>
--- a/Project Paper.docx
+++ b/Project Paper.docx
@@ -2,6 +2,229 @@
 <file path=word/document.xml><?xml version="1.0" encoding="utf-8"?>
 <w:document xmlns:wpc="http://schemas.microsoft.com/office/word/2010/wordprocessingCanvas" xmlns:cx="http://schemas.microsoft.com/office/drawing/2014/chartex" xmlns:cx1="http://schemas.microsoft.com/office/drawing/2015/9/8/chartex" xmlns:cx2="http://schemas.microsoft.com/office/drawing/2015/10/21/chartex" xmlns:cx3="http://schemas.microsoft.com/office/drawing/2016/5/9/chartex" xmlns:cx4="http://schemas.microsoft.com/office/drawing/2016/5/10/chartex" xmlns:cx5="http://schemas.microsoft.com/office/drawing/2016/5/11/chartex" xmlns:cx6="http://schemas.microsoft.com/office/drawing/2016/5/12/chartex" xmlns:cx7="http://schemas.microsoft.com/office/drawing/2016/5/13/chartex" xmlns:cx8="http://schemas.microsoft.com/office/drawing/2016/5/14/chartex" xmlns:mc="http://schemas.openxmlformats.org/markup-compatibility/2006" xmlns:aink="http://schemas.microsoft.com/office/drawing/2016/ink" xmlns:am3d="http://schemas.microsoft.com/office/drawing/2017/model3d" xmlns:o="urn:schemas-microsoft-com:office:office" xmlns:r="http://schemas.openxmlformats.org/officeDocument/2006/relationships" xmlns:m="http://schemas.openxmlformats.org/officeDocument/2006/math" xmlns:v="urn:schemas-microsoft-com:vml" xmlns:wp14="http://schemas.microsoft.com/office/word/2010/wordprocessingDrawing" xmlns:wp="http://schemas.openxmlformats.org/drawingml/2006/wordprocessingDrawing" xmlns:w10="urn:schemas-microsoft-com:office:word" xmlns:w="http://schemas.openxmlformats.org/wordprocessingml/2006/main" xmlns:w14="http://schemas.microsoft.com/office/word/2010/wordml" xmlns:w15="http://schemas.microsoft.com/office/word/2012/wordml" xmlns:w16cid="http://schemas.microsoft.com/office/word/2016/wordml/cid" xmlns:w16se="http://schemas.microsoft.com/office/word/2015/wordml/symex" xmlns:wpg="http://schemas.microsoft.com/office/word/2010/wordprocessingGroup" xmlns:wpi="http://schemas.microsoft.com/office/word/2010/wordprocessingInk" xmlns:wne="http://schemas.microsoft.com/office/word/2006/wordml" xmlns:wps="http://schemas.microsoft.com/office/word/2010/wordprocessingShape" mc:Ignorable="w14 w15 w16se w16cid wp14">
   <w:body>
+    <w:p>
+      <w:pPr>
+        <w:jc w:val="center"/>
+        <w:rPr>
+          <w:sz w:val="24"/>
+          <w:szCs w:val="24"/>
+        </w:rPr>
+      </w:pPr>
+      <w:r>
+        <w:rPr>
+          <w:sz w:val="24"/>
+          <w:szCs w:val="24"/>
+        </w:rPr>
+        <w:t>Smart Scale</w:t>
+      </w:r>
+    </w:p>
+    <w:p>
+      <w:pPr>
+        <w:jc w:val="center"/>
+        <w:rPr>
+          <w:sz w:val="24"/>
+          <w:szCs w:val="24"/>
+        </w:rPr>
+      </w:pPr>
+      <w:r>
+        <w:rPr>
+          <w:rFonts w:ascii="Helvetica" w:hAnsi="Helvetica" w:cs="Helvetica"/>
+          <w:color w:val="111111"/>
+          <w:sz w:val="20"/>
+          <w:szCs w:val="20"/>
+          <w:shd w:val="clear" w:color="auto" w:fill="FFFFFF"/>
+        </w:rPr>
+        <w:t xml:space="preserve">Gage </w:t>
+      </w:r>
+      <w:r>
+        <w:rPr>
+          <w:rFonts w:ascii="Helvetica" w:hAnsi="Helvetica" w:cs="Helvetica"/>
+          <w:color w:val="111111"/>
+          <w:sz w:val="20"/>
+          <w:szCs w:val="20"/>
+          <w:shd w:val="clear" w:color="auto" w:fill="FFFFFF"/>
+        </w:rPr>
+        <w:t>Hansberry</w:t>
+      </w:r>
+      <w:r>
+        <w:rPr>
+          <w:rFonts w:ascii="Helvetica" w:hAnsi="Helvetica" w:cs="Helvetica"/>
+          <w:color w:val="111111"/>
+          <w:sz w:val="20"/>
+          <w:szCs w:val="20"/>
+          <w:shd w:val="clear" w:color="auto" w:fill="FFFFFF"/>
+        </w:rPr>
+        <w:t>,</w:t>
+      </w:r>
+      <w:r>
+        <w:rPr>
+          <w:rFonts w:ascii="Helvetica" w:hAnsi="Helvetica" w:cs="Helvetica"/>
+          <w:color w:val="111111"/>
+          <w:sz w:val="20"/>
+          <w:szCs w:val="20"/>
+          <w:shd w:val="clear" w:color="auto" w:fill="FFFFFF"/>
+        </w:rPr>
+        <w:t xml:space="preserve"> </w:t>
+      </w:r>
+      <w:r>
+        <w:rPr>
+          <w:rFonts w:ascii="Helvetica" w:hAnsi="Helvetica" w:cs="Helvetica"/>
+          <w:color w:val="111111"/>
+          <w:sz w:val="20"/>
+          <w:szCs w:val="20"/>
+          <w:shd w:val="clear" w:color="auto" w:fill="FFFFFF"/>
+        </w:rPr>
+        <w:t xml:space="preserve">Evan </w:t>
+      </w:r>
+      <w:proofErr w:type="spellStart"/>
+      <w:r>
+        <w:rPr>
+          <w:rFonts w:ascii="Helvetica" w:hAnsi="Helvetica" w:cs="Helvetica"/>
+          <w:color w:val="111111"/>
+          <w:sz w:val="20"/>
+          <w:szCs w:val="20"/>
+          <w:shd w:val="clear" w:color="auto" w:fill="FFFFFF"/>
+        </w:rPr>
+        <w:t>Kosmos</w:t>
+      </w:r>
+      <w:proofErr w:type="spellEnd"/>
+      <w:r>
+        <w:rPr>
+          <w:rFonts w:ascii="Helvetica" w:hAnsi="Helvetica" w:cs="Helvetica"/>
+          <w:color w:val="111111"/>
+          <w:sz w:val="20"/>
+          <w:szCs w:val="20"/>
+          <w:shd w:val="clear" w:color="auto" w:fill="FFFFFF"/>
+        </w:rPr>
+        <w:t xml:space="preserve">, </w:t>
+      </w:r>
+      <w:r>
+        <w:rPr>
+          <w:rFonts w:ascii="Helvetica" w:hAnsi="Helvetica" w:cs="Helvetica"/>
+          <w:color w:val="111111"/>
+          <w:sz w:val="20"/>
+          <w:szCs w:val="20"/>
+          <w:shd w:val="clear" w:color="auto" w:fill="FFFFFF"/>
+        </w:rPr>
+        <w:t xml:space="preserve">Ben </w:t>
+      </w:r>
+      <w:proofErr w:type="spellStart"/>
+      <w:r>
+        <w:rPr>
+          <w:rFonts w:ascii="Helvetica" w:hAnsi="Helvetica" w:cs="Helvetica"/>
+          <w:color w:val="111111"/>
+          <w:sz w:val="20"/>
+          <w:szCs w:val="20"/>
+          <w:shd w:val="clear" w:color="auto" w:fill="FFFFFF"/>
+        </w:rPr>
+        <w:t>Markoe</w:t>
+      </w:r>
+      <w:proofErr w:type="spellEnd"/>
+      <w:r>
+        <w:rPr>
+          <w:rFonts w:ascii="Helvetica" w:hAnsi="Helvetica" w:cs="Helvetica"/>
+          <w:color w:val="111111"/>
+          <w:sz w:val="20"/>
+          <w:szCs w:val="20"/>
+          <w:shd w:val="clear" w:color="auto" w:fill="FFFFFF"/>
+        </w:rPr>
+        <w:t>,</w:t>
+      </w:r>
+      <w:r>
+        <w:rPr>
+          <w:rFonts w:ascii="Helvetica" w:hAnsi="Helvetica" w:cs="Helvetica"/>
+          <w:color w:val="111111"/>
+          <w:sz w:val="20"/>
+          <w:szCs w:val="20"/>
+          <w:shd w:val="clear" w:color="auto" w:fill="FFFFFF"/>
+        </w:rPr>
+        <w:t xml:space="preserve"> </w:t>
+      </w:r>
+      <w:r>
+        <w:rPr>
+          <w:rFonts w:ascii="Helvetica" w:hAnsi="Helvetica" w:cs="Helvetica"/>
+          <w:color w:val="111111"/>
+          <w:sz w:val="20"/>
+          <w:szCs w:val="20"/>
+          <w:shd w:val="clear" w:color="auto" w:fill="FFFFFF"/>
+        </w:rPr>
+        <w:t xml:space="preserve">Riley </w:t>
+      </w:r>
+      <w:r>
+        <w:rPr>
+          <w:rFonts w:ascii="Helvetica" w:hAnsi="Helvetica" w:cs="Helvetica"/>
+          <w:color w:val="111111"/>
+          <w:sz w:val="20"/>
+          <w:szCs w:val="20"/>
+          <w:shd w:val="clear" w:color="auto" w:fill="FFFFFF"/>
+        </w:rPr>
+        <w:t>Mollon</w:t>
+      </w:r>
+      <w:r>
+        <w:rPr>
+          <w:rFonts w:ascii="Helvetica" w:hAnsi="Helvetica" w:cs="Helvetica"/>
+          <w:color w:val="111111"/>
+          <w:sz w:val="20"/>
+          <w:szCs w:val="20"/>
+          <w:shd w:val="clear" w:color="auto" w:fill="FFFFFF"/>
+        </w:rPr>
+        <w:t>, Nick</w:t>
+      </w:r>
+      <w:r>
+        <w:rPr>
+          <w:rFonts w:ascii="Helvetica" w:hAnsi="Helvetica" w:cs="Helvetica"/>
+          <w:color w:val="111111"/>
+          <w:sz w:val="20"/>
+          <w:szCs w:val="20"/>
+          <w:shd w:val="clear" w:color="auto" w:fill="FFFFFF"/>
+        </w:rPr>
+        <w:t xml:space="preserve"> </w:t>
+      </w:r>
+      <w:proofErr w:type="spellStart"/>
+      <w:r>
+        <w:rPr>
+          <w:rFonts w:ascii="Helvetica" w:hAnsi="Helvetica" w:cs="Helvetica"/>
+          <w:color w:val="111111"/>
+          <w:sz w:val="20"/>
+          <w:szCs w:val="20"/>
+          <w:shd w:val="clear" w:color="auto" w:fill="FFFFFF"/>
+        </w:rPr>
+        <w:t>Ricario</w:t>
+      </w:r>
+      <w:proofErr w:type="spellEnd"/>
+      <w:r>
+        <w:rPr>
+          <w:rFonts w:ascii="Helvetica" w:hAnsi="Helvetica" w:cs="Helvetica"/>
+          <w:color w:val="111111"/>
+          <w:sz w:val="20"/>
+          <w:szCs w:val="20"/>
+          <w:shd w:val="clear" w:color="auto" w:fill="FFFFFF"/>
+        </w:rPr>
+        <w:t xml:space="preserve">, </w:t>
+      </w:r>
+      <w:r>
+        <w:rPr>
+          <w:rFonts w:ascii="Helvetica" w:hAnsi="Helvetica" w:cs="Helvetica"/>
+          <w:color w:val="111111"/>
+          <w:sz w:val="20"/>
+          <w:szCs w:val="20"/>
+          <w:shd w:val="clear" w:color="auto" w:fill="FFFFFF"/>
+        </w:rPr>
+        <w:t xml:space="preserve">Michael </w:t>
+      </w:r>
+      <w:proofErr w:type="spellStart"/>
+      <w:r>
+        <w:rPr>
+          <w:rFonts w:ascii="Helvetica" w:hAnsi="Helvetica" w:cs="Helvetica"/>
+          <w:color w:val="111111"/>
+          <w:sz w:val="20"/>
+          <w:szCs w:val="20"/>
+          <w:shd w:val="clear" w:color="auto" w:fill="FFFFFF"/>
+        </w:rPr>
+        <w:t>Shaffery</w:t>
+      </w:r>
+      <w:proofErr w:type="spellEnd"/>
+    </w:p>
     <w:p>
       <w:pPr>
         <w:rPr>
@@ -255,6 +478,7 @@
     <w:lsdException w:name="HTML Sample" w:semiHidden="1" w:unhideWhenUsed="1"/>
     <w:lsdException w:name="HTML Typewriter" w:semiHidden="1" w:unhideWhenUsed="1"/>
     <w:lsdException w:name="HTML Variable" w:semiHidden="1" w:unhideWhenUsed="1"/>
+    <w:lsdException w:name="Normal Table" w:semiHidden="1" w:unhideWhenUsed="1"/>
     <w:lsdException w:name="annotation subject" w:semiHidden="1" w:unhideWhenUsed="1"/>
     <w:lsdException w:name="No List" w:semiHidden="1" w:unhideWhenUsed="1"/>
     <w:lsdException w:name="Outline List 1" w:semiHidden="1" w:unhideWhenUsed="1"/>
@@ -301,8 +525,10 @@
     <w:lsdException w:name="Table Subtle 2" w:semiHidden="1" w:unhideWhenUsed="1"/>
     <w:lsdException w:name="Table Web 1" w:semiHidden="1" w:unhideWhenUsed="1"/>
     <w:lsdException w:name="Table Web 2" w:semiHidden="1" w:unhideWhenUsed="1"/>
+    <w:lsdException w:name="Table Web 3" w:semiHidden="1" w:unhideWhenUsed="1"/>
     <w:lsdException w:name="Balloon Text" w:semiHidden="1" w:unhideWhenUsed="1"/>
     <w:lsdException w:name="Table Grid" w:uiPriority="39"/>
+    <w:lsdException w:name="Table Theme" w:semiHidden="1" w:unhideWhenUsed="1"/>
     <w:lsdException w:name="Placeholder Text" w:semiHidden="1"/>
     <w:lsdException w:name="No Spacing" w:uiPriority="1" w:qFormat="1"/>
     <w:lsdException w:name="Light Shading" w:uiPriority="60"/>

</xml_diff>

<commit_message>
Added image and video link to paper
</commit_message>
<xml_diff>
--- a/Project Paper.docx
+++ b/Project Paper.docx
@@ -124,6 +124,134 @@
       </w:pPr>
       <w:r>
         <w:rPr>
+          <w:noProof/>
+        </w:rPr>
+        <w:drawing>
+          <wp:anchor distT="0" distB="0" distL="114300" distR="114300" simplePos="0" relativeHeight="251659264" behindDoc="0" locked="0" layoutInCell="1" allowOverlap="1" wp14:anchorId="7D1B99C7" wp14:editId="7B8E16AD">
+            <wp:simplePos x="0" y="0"/>
+            <wp:positionH relativeFrom="column">
+              <wp:posOffset>-844550</wp:posOffset>
+            </wp:positionH>
+            <wp:positionV relativeFrom="paragraph">
+              <wp:posOffset>3143885</wp:posOffset>
+            </wp:positionV>
+            <wp:extent cx="4572635" cy="2019300"/>
+            <wp:effectExtent l="0" t="0" r="0" b="0"/>
+            <wp:wrapSquare wrapText="bothSides"/>
+            <wp:docPr id="1" name="Picture 1"/>
+            <wp:cNvGraphicFramePr>
+              <a:graphicFrameLocks xmlns:a="http://schemas.openxmlformats.org/drawingml/2006/main" noChangeAspect="1"/>
+            </wp:cNvGraphicFramePr>
+            <a:graphic xmlns:a="http://schemas.openxmlformats.org/drawingml/2006/main">
+              <a:graphicData uri="http://schemas.openxmlformats.org/drawingml/2006/picture">
+                <pic:pic xmlns:pic="http://schemas.openxmlformats.org/drawingml/2006/picture">
+                  <pic:nvPicPr>
+                    <pic:cNvPr id="0" name="Picture 1"/>
+                    <pic:cNvPicPr>
+                      <a:picLocks noChangeAspect="1" noChangeArrowheads="1"/>
+                    </pic:cNvPicPr>
+                  </pic:nvPicPr>
+                  <pic:blipFill>
+                    <a:blip r:embed="rId4">
+                      <a:extLst>
+                        <a:ext uri="{28A0092B-C50C-407E-A947-70E740481C1C}">
+                          <a14:useLocalDpi xmlns:a14="http://schemas.microsoft.com/office/drawing/2010/main" val="0"/>
+                        </a:ext>
+                      </a:extLst>
+                    </a:blip>
+                    <a:srcRect/>
+                    <a:stretch>
+                      <a:fillRect/>
+                    </a:stretch>
+                  </pic:blipFill>
+                  <pic:spPr bwMode="auto">
+                    <a:xfrm>
+                      <a:off x="0" y="0"/>
+                      <a:ext cx="4572635" cy="2019300"/>
+                    </a:xfrm>
+                    <a:prstGeom prst="rect">
+                      <a:avLst/>
+                    </a:prstGeom>
+                    <a:noFill/>
+                    <a:ln>
+                      <a:noFill/>
+                    </a:ln>
+                  </pic:spPr>
+                </pic:pic>
+              </a:graphicData>
+            </a:graphic>
+            <wp14:sizeRelH relativeFrom="margin">
+              <wp14:pctWidth>0</wp14:pctWidth>
+            </wp14:sizeRelH>
+            <wp14:sizeRelV relativeFrom="margin">
+              <wp14:pctHeight>0</wp14:pctHeight>
+            </wp14:sizeRelV>
+          </wp:anchor>
+        </w:drawing>
+      </w:r>
+      <w:r>
+        <w:rPr>
+          <w:sz w:val="24"/>
+          <w:szCs w:val="24"/>
+        </w:rPr>
+        <w:drawing>
+          <wp:anchor distT="0" distB="0" distL="114300" distR="114300" simplePos="0" relativeHeight="251658240" behindDoc="0" locked="0" layoutInCell="1" allowOverlap="1" wp14:anchorId="7B4DD084" wp14:editId="3D28DD69">
+            <wp:simplePos x="0" y="0"/>
+            <wp:positionH relativeFrom="column">
+              <wp:posOffset>3781425</wp:posOffset>
+            </wp:positionH>
+            <wp:positionV relativeFrom="paragraph">
+              <wp:posOffset>2934335</wp:posOffset>
+            </wp:positionV>
+            <wp:extent cx="2943225" cy="3591560"/>
+            <wp:effectExtent l="0" t="0" r="9525" b="8890"/>
+            <wp:wrapSquare wrapText="bothSides"/>
+            <wp:docPr id="2" name="Picture 2"/>
+            <wp:cNvGraphicFramePr>
+              <a:graphicFrameLocks xmlns:a="http://schemas.openxmlformats.org/drawingml/2006/main" noChangeAspect="1"/>
+            </wp:cNvGraphicFramePr>
+            <a:graphic xmlns:a="http://schemas.openxmlformats.org/drawingml/2006/main">
+              <a:graphicData uri="http://schemas.openxmlformats.org/drawingml/2006/picture">
+                <pic:pic xmlns:pic="http://schemas.openxmlformats.org/drawingml/2006/picture">
+                  <pic:nvPicPr>
+                    <pic:cNvPr id="1" name=""/>
+                    <pic:cNvPicPr/>
+                  </pic:nvPicPr>
+                  <pic:blipFill>
+                    <a:blip r:embed="rId5" cstate="print">
+                      <a:extLst>
+                        <a:ext uri="{28A0092B-C50C-407E-A947-70E740481C1C}">
+                          <a14:useLocalDpi xmlns:a14="http://schemas.microsoft.com/office/drawing/2010/main" val="0"/>
+                        </a:ext>
+                      </a:extLst>
+                    </a:blip>
+                    <a:stretch>
+                      <a:fillRect/>
+                    </a:stretch>
+                  </pic:blipFill>
+                  <pic:spPr>
+                    <a:xfrm>
+                      <a:off x="0" y="0"/>
+                      <a:ext cx="2943225" cy="3591560"/>
+                    </a:xfrm>
+                    <a:prstGeom prst="rect">
+                      <a:avLst/>
+                    </a:prstGeom>
+                  </pic:spPr>
+                </pic:pic>
+              </a:graphicData>
+            </a:graphic>
+            <wp14:sizeRelH relativeFrom="margin">
+              <wp14:pctWidth>0</wp14:pctWidth>
+            </wp14:sizeRelH>
+            <wp14:sizeRelV relativeFrom="margin">
+              <wp14:pctHeight>0</wp14:pctHeight>
+            </wp14:sizeRelV>
+          </wp:anchor>
+        </w:drawing>
+      </w:r>
+      <w:r>
+        <w:rPr>
           <w:sz w:val="24"/>
           <w:szCs w:val="24"/>
         </w:rPr>
@@ -262,6 +390,76 @@
         </w:rPr>
         <w:t xml:space="preserve"> to the existing software in place to push the notification.</w:t>
       </w:r>
+    </w:p>
+    <w:p>
+      <w:pPr>
+        <w:rPr>
+          <w:sz w:val="24"/>
+          <w:szCs w:val="24"/>
+        </w:rPr>
+      </w:pPr>
+    </w:p>
+    <w:p>
+      <w:pPr>
+        <w:rPr>
+          <w:sz w:val="24"/>
+          <w:szCs w:val="24"/>
+        </w:rPr>
+      </w:pPr>
+    </w:p>
+    <w:p>
+      <w:pPr>
+        <w:rPr>
+          <w:sz w:val="24"/>
+          <w:szCs w:val="24"/>
+        </w:rPr>
+      </w:pPr>
+    </w:p>
+    <w:p>
+      <w:pPr>
+        <w:rPr>
+          <w:sz w:val="24"/>
+          <w:szCs w:val="24"/>
+        </w:rPr>
+      </w:pPr>
+    </w:p>
+    <w:p>
+      <w:pPr>
+        <w:rPr>
+          <w:sz w:val="24"/>
+          <w:szCs w:val="24"/>
+        </w:rPr>
+      </w:pPr>
+    </w:p>
+    <w:p>
+      <w:pPr>
+        <w:rPr>
+          <w:sz w:val="24"/>
+          <w:szCs w:val="24"/>
+        </w:rPr>
+      </w:pPr>
+      <w:r>
+        <w:rPr>
+          <w:sz w:val="24"/>
+          <w:szCs w:val="24"/>
+        </w:rPr>
+        <w:t>Video:</w:t>
+      </w:r>
+      <w:r>
+        <w:rPr>
+          <w:sz w:val="24"/>
+          <w:szCs w:val="24"/>
+        </w:rPr>
+        <w:tab/>
+      </w:r>
+      <w:hyperlink r:id="rId6" w:history="1">
+        <w:r>
+          <w:rPr>
+            <w:rStyle w:val="Hyperlink"/>
+          </w:rPr>
+          <w:t>https://www.youtube.com/watch?v=YL1emYH08Vo</w:t>
+        </w:r>
+      </w:hyperlink>
     </w:p>
     <w:sectPr>
       <w:pgSz w:w="12240" w:h="15840"/>
@@ -699,6 +897,18 @@
     <w:semiHidden/>
     <w:unhideWhenUsed/>
   </w:style>
+  <w:style w:type="character" w:styleId="Hyperlink">
+    <w:name w:val="Hyperlink"/>
+    <w:basedOn w:val="DefaultParagraphFont"/>
+    <w:uiPriority w:val="99"/>
+    <w:semiHidden/>
+    <w:unhideWhenUsed/>
+    <w:rsid w:val="00C76AF6"/>
+    <w:rPr>
+      <w:color w:val="0000FF"/>
+      <w:u w:val="single"/>
+    </w:rPr>
+  </w:style>
 </w:styles>
 </file>
 

</xml_diff>